<commit_message>
optimize and compile c to x86 assembly and ARM assembly
</commit_message>
<xml_diff>
--- a/Lab1_HaTrungKien.docx
+++ b/Lab1_HaTrungKien.docx
@@ -32,37 +32,7 @@
       <w:pPr>
         <w:pStyle w:val="Normal"/>
         <w:rPr>
-          <w:rFonts w:ascii="Times New Roman" w:hAnsi="Times New Roman" w:cs="Times New Roman"/>
-          <w:b/>
-          <w:b/>
-          <w:sz w:val="32"/>
-          <w:szCs w:val="32"/>
-        </w:rPr>
-      </w:pPr>
-      <w:r>
-        <w:rPr>
-          <w:rFonts w:cs="Times New Roman" w:ascii="Times New Roman" w:hAnsi="Times New Roman"/>
-          <w:b/>
-          <w:sz w:val="32"/>
-          <w:szCs w:val="32"/>
-        </w:rPr>
-        <w:t>Lab1: Viết chương trình và tối ưu</w:t>
-      </w:r>
-    </w:p>
-    <w:p>
-      <w:pPr>
-        <w:pStyle w:val="Normal"/>
-        <w:numPr>
-          <w:ilvl w:val="0"/>
-          <w:numId w:val="1"/>
-        </w:numPr>
-        <w:shd w:val="clear" w:color="auto" w:fill="FFFFFF"/>
-        <w:spacing w:lineRule="atLeast" w:line="405" w:beforeAutospacing="1" w:after="0"/>
-        <w:jc w:val="both"/>
-        <w:rPr>
           <w:rFonts w:ascii="Times New Roman" w:hAnsi="Times New Roman" w:eastAsia="Times New Roman" w:cs="Times New Roman"/>
-          <w:b/>
-          <w:b/>
           <w:color w:val="333333"/>
           <w:sz w:val="23"/>
           <w:szCs w:val="23"/>
@@ -73,233 +43,10 @@
           <w:rFonts w:eastAsia="Times New Roman" w:cs="Times New Roman" w:ascii="Times New Roman" w:hAnsi="Times New Roman"/>
           <w:b/>
           <w:color w:val="333333"/>
-          <w:sz w:val="23"/>
-          <w:szCs w:val="23"/>
+          <w:sz w:val="32"/>
+          <w:szCs w:val="32"/>
         </w:rPr>
-        <w:t>Viết chương trình C tính giai thừa của n..</w:t>
-      </w:r>
-    </w:p>
-    <w:p>
-      <w:pPr>
-        <w:pStyle w:val="Normal"/>
-        <w:numPr>
-          <w:ilvl w:val="0"/>
-          <w:numId w:val="1"/>
-        </w:numPr>
-        <w:shd w:val="clear" w:color="auto" w:fill="FFFFFF"/>
-        <w:spacing w:lineRule="atLeast" w:line="405" w:before="0" w:after="0"/>
-        <w:jc w:val="both"/>
-        <w:rPr>
-          <w:rFonts w:ascii="Times New Roman" w:hAnsi="Times New Roman" w:eastAsia="Times New Roman" w:cs="Times New Roman"/>
-          <w:b/>
-          <w:b/>
-          <w:color w:val="333333"/>
-          <w:sz w:val="23"/>
-          <w:szCs w:val="23"/>
-        </w:rPr>
-      </w:pPr>
-      <w:r>
-        <w:rPr>
-          <w:rFonts w:eastAsia="Times New Roman" w:cs="Times New Roman" w:ascii="Times New Roman" w:hAnsi="Times New Roman"/>
-          <w:b/>
-          <w:color w:val="333333"/>
-          <w:sz w:val="23"/>
-          <w:szCs w:val="23"/>
-        </w:rPr>
-        <w:t>Viết chương trình C tìm ước số chung lớn nhất (UCLN) và bội số chung nhỏ nhất (BCNN) của hai số a và b.</w:t>
-      </w:r>
-    </w:p>
-    <w:p>
-      <w:pPr>
-        <w:pStyle w:val="Normal"/>
-        <w:numPr>
-          <w:ilvl w:val="0"/>
-          <w:numId w:val="1"/>
-        </w:numPr>
-        <w:shd w:val="clear" w:color="auto" w:fill="FFFFFF"/>
-        <w:spacing w:lineRule="atLeast" w:line="405" w:before="0" w:after="0"/>
-        <w:jc w:val="both"/>
-        <w:rPr>
-          <w:rFonts w:ascii="Times New Roman" w:hAnsi="Times New Roman" w:eastAsia="Times New Roman" w:cs="Times New Roman"/>
-          <w:b/>
-          <w:b/>
-          <w:color w:val="333333"/>
-          <w:sz w:val="23"/>
-          <w:szCs w:val="23"/>
-        </w:rPr>
-      </w:pPr>
-      <w:r>
-        <w:rPr>
-          <w:rFonts w:eastAsia="Times New Roman" w:cs="Times New Roman" w:ascii="Times New Roman" w:hAnsi="Times New Roman"/>
-          <w:b/>
-          <w:color w:val="333333"/>
-          <w:sz w:val="23"/>
-          <w:szCs w:val="23"/>
-        </w:rPr>
-        <w:t>Viết chương trình C liệt kê tất cả các số nguyên tố nhỏ hơn n.</w:t>
-      </w:r>
-    </w:p>
-    <w:p>
-      <w:pPr>
-        <w:pStyle w:val="Normal"/>
-        <w:numPr>
-          <w:ilvl w:val="0"/>
-          <w:numId w:val="1"/>
-        </w:numPr>
-        <w:shd w:val="clear" w:color="auto" w:fill="FFFFFF"/>
-        <w:spacing w:lineRule="atLeast" w:line="405" w:before="0" w:after="0"/>
-        <w:jc w:val="both"/>
-        <w:rPr>
-          <w:rFonts w:ascii="Times New Roman" w:hAnsi="Times New Roman" w:eastAsia="Times New Roman" w:cs="Times New Roman"/>
-          <w:b/>
-          <w:b/>
-          <w:color w:val="333333"/>
-          <w:sz w:val="23"/>
-          <w:szCs w:val="23"/>
-        </w:rPr>
-      </w:pPr>
-      <w:r>
-        <w:rPr>
-          <w:rFonts w:eastAsia="Times New Roman" w:cs="Times New Roman" w:ascii="Times New Roman" w:hAnsi="Times New Roman"/>
-          <w:b/>
-          <w:color w:val="333333"/>
-          <w:sz w:val="23"/>
-          <w:szCs w:val="23"/>
-        </w:rPr>
-        <w:t>Viết chương trình C liệt kê n số nguyên tố đầu tiên.</w:t>
-      </w:r>
-    </w:p>
-    <w:p>
-      <w:pPr>
-        <w:pStyle w:val="Normal"/>
-        <w:numPr>
-          <w:ilvl w:val="0"/>
-          <w:numId w:val="1"/>
-        </w:numPr>
-        <w:shd w:val="clear" w:color="auto" w:fill="FFFFFF"/>
-        <w:spacing w:lineRule="atLeast" w:line="405" w:before="0" w:after="0"/>
-        <w:jc w:val="both"/>
-        <w:rPr>
-          <w:rFonts w:ascii="Times New Roman" w:hAnsi="Times New Roman" w:eastAsia="Times New Roman" w:cs="Times New Roman"/>
-          <w:b/>
-          <w:b/>
-          <w:color w:val="333333"/>
-          <w:sz w:val="23"/>
-          <w:szCs w:val="23"/>
-        </w:rPr>
-      </w:pPr>
-      <w:r>
-        <w:rPr>
-          <w:rFonts w:eastAsia="Times New Roman" w:cs="Times New Roman" w:ascii="Times New Roman" w:hAnsi="Times New Roman"/>
-          <w:b/>
-          <w:color w:val="333333"/>
-          <w:sz w:val="23"/>
-          <w:szCs w:val="23"/>
-        </w:rPr>
-        <w:t>Viết chương trình C liệt kê tất cả các số nguyên tố có 5 chữ số.</w:t>
-      </w:r>
-    </w:p>
-    <w:p>
-      <w:pPr>
-        <w:pStyle w:val="Normal"/>
-        <w:numPr>
-          <w:ilvl w:val="0"/>
-          <w:numId w:val="1"/>
-        </w:numPr>
-        <w:shd w:val="clear" w:color="auto" w:fill="FFFFFF"/>
-        <w:spacing w:lineRule="atLeast" w:line="405" w:before="0" w:after="0"/>
-        <w:jc w:val="both"/>
-        <w:rPr>
-          <w:rFonts w:ascii="Times New Roman" w:hAnsi="Times New Roman" w:eastAsia="Times New Roman" w:cs="Times New Roman"/>
-          <w:b/>
-          <w:b/>
-          <w:color w:val="333333"/>
-          <w:sz w:val="23"/>
-          <w:szCs w:val="23"/>
-        </w:rPr>
-      </w:pPr>
-      <w:r>
-        <w:rPr>
-          <w:rFonts w:eastAsia="Times New Roman" w:cs="Times New Roman" w:ascii="Times New Roman" w:hAnsi="Times New Roman"/>
-          <w:b/>
-          <w:color w:val="333333"/>
-          <w:sz w:val="23"/>
-          <w:szCs w:val="23"/>
-        </w:rPr>
-        <w:t>Viết chương trình C phân tích số nguyên n thành các thừa số nguyên tố. Ví dụ: 12 = 2 x 2 x 3.</w:t>
-      </w:r>
-    </w:p>
-    <w:p>
-      <w:pPr>
-        <w:pStyle w:val="Normal"/>
-        <w:numPr>
-          <w:ilvl w:val="0"/>
-          <w:numId w:val="1"/>
-        </w:numPr>
-        <w:shd w:val="clear" w:color="auto" w:fill="FFFFFF"/>
-        <w:spacing w:lineRule="atLeast" w:line="405" w:before="0" w:after="0"/>
-        <w:jc w:val="both"/>
-        <w:rPr>
-          <w:b/>
-          <w:b/>
-          <w:bCs/>
-        </w:rPr>
-      </w:pPr>
-      <w:r>
-        <w:rPr>
-          <w:rFonts w:eastAsia="Times New Roman" w:cs="Times New Roman" w:ascii="Times New Roman" w:hAnsi="Times New Roman"/>
-          <w:b/>
-          <w:bCs/>
-          <w:color w:val="333333"/>
-          <w:sz w:val="23"/>
-          <w:szCs w:val="23"/>
-        </w:rPr>
-        <w:t>Viết chương trình C tính tổng các chữ số của một số nguyên n. Ví dụ: 1234 = 1 + 2 + 3 + 4 = 10.</w:t>
-      </w:r>
-    </w:p>
-    <w:p>
-      <w:pPr>
-        <w:pStyle w:val="Normal"/>
-        <w:numPr>
-          <w:ilvl w:val="0"/>
-          <w:numId w:val="1"/>
-        </w:numPr>
-        <w:shd w:val="clear" w:color="auto" w:fill="FFFFFF"/>
-        <w:spacing w:lineRule="atLeast" w:line="405" w:before="0" w:after="0"/>
-        <w:jc w:val="both"/>
-        <w:rPr/>
-      </w:pPr>
-      <w:r>
-        <w:rPr>
-          <w:rFonts w:eastAsia="Times New Roman" w:cs="Times New Roman" w:ascii="Times New Roman" w:hAnsi="Times New Roman"/>
-          <w:b/>
-          <w:color w:val="333333"/>
-          <w:sz w:val="23"/>
-          <w:szCs w:val="23"/>
-        </w:rPr>
-        <w:t>Viết chương trình C tìm các số thuận nghịch có 6 chữ số. Một số được gọi là số thuận nghịch nếu ta đọc từ trái sang phải hay từ phải sang trái số đó ta vẫn nhận được một số giống nhau. Ví dụ 123321 là một số thuận nghịch.</w:t>
-      </w:r>
-    </w:p>
-    <w:p>
-      <w:pPr>
-        <w:pStyle w:val="Normal"/>
-        <w:shd w:val="clear" w:color="auto" w:fill="FFFFFF"/>
-        <w:spacing w:lineRule="atLeast" w:line="405" w:before="0" w:after="0"/>
-        <w:jc w:val="both"/>
-        <w:rPr>
-          <w:rFonts w:ascii="Times New Roman" w:hAnsi="Times New Roman" w:eastAsia="Times New Roman" w:cs="Times New Roman"/>
-          <w:color w:val="333333"/>
-          <w:sz w:val="23"/>
-          <w:szCs w:val="23"/>
-        </w:rPr>
-      </w:pPr>
-      <w:r>
-        <w:rPr>
-          <w:rFonts w:eastAsia="Times New Roman" w:cs="Times New Roman" w:ascii="Times New Roman" w:hAnsi="Times New Roman"/>
-          <w:color w:val="333333"/>
-          <w:sz w:val="23"/>
-          <w:szCs w:val="23"/>
-        </w:rPr>
+        <w:t>Tối ưu 10 bài code C</w:t>
       </w:r>
     </w:p>
     <w:p>
@@ -1918,13 +1665,7 @@
               <w:rPr>
                 <w:rFonts w:ascii="Times New Roman" w:hAnsi="Times New Roman"/>
               </w:rPr>
-              <w:t>0.0000</w:t>
-            </w:r>
-            <w:r>
-              <w:rPr>
-                <w:rFonts w:ascii="Times New Roman" w:hAnsi="Times New Roman"/>
-              </w:rPr>
-              <w:t>07</w:t>
+              <w:t>0.000007</w:t>
             </w:r>
           </w:p>
         </w:tc>
@@ -2159,219 +1900,6 @@
     </w:sectPr>
   </w:body>
 </w:document>
-</file>
-
-<file path=word/numbering.xml><?xml version="1.0" encoding="utf-8"?>
-<w:numbering xmlns:w="http://schemas.openxmlformats.org/wordprocessingml/2006/main" xmlns:o="urn:schemas-microsoft-com:office:office" xmlns:r="http://schemas.openxmlformats.org/officeDocument/2006/relationships" xmlns:v="urn:schemas-microsoft-com:vml">
-  <w:abstractNum w:abstractNumId="1">
-    <w:lvl w:ilvl="0">
-      <w:start w:val="1"/>
-      <w:numFmt w:val="decimal"/>
-      <w:lvlText w:val="%1."/>
-      <w:lvlJc w:val="left"/>
-      <w:pPr>
-        <w:tabs>
-          <w:tab w:val="num" w:pos="720"/>
-        </w:tabs>
-        <w:ind w:left="720" w:hanging="360"/>
-      </w:pPr>
-    </w:lvl>
-    <w:lvl w:ilvl="1">
-      <w:start w:val="1"/>
-      <w:numFmt w:val="decimal"/>
-      <w:lvlText w:val="%2."/>
-      <w:lvlJc w:val="left"/>
-      <w:pPr>
-        <w:tabs>
-          <w:tab w:val="num" w:pos="1440"/>
-        </w:tabs>
-        <w:ind w:left="1440" w:hanging="360"/>
-      </w:pPr>
-    </w:lvl>
-    <w:lvl w:ilvl="2">
-      <w:start w:val="1"/>
-      <w:numFmt w:val="decimal"/>
-      <w:lvlText w:val="%3."/>
-      <w:lvlJc w:val="left"/>
-      <w:pPr>
-        <w:tabs>
-          <w:tab w:val="num" w:pos="2160"/>
-        </w:tabs>
-        <w:ind w:left="2160" w:hanging="360"/>
-      </w:pPr>
-    </w:lvl>
-    <w:lvl w:ilvl="3">
-      <w:start w:val="1"/>
-      <w:numFmt w:val="decimal"/>
-      <w:lvlText w:val="%4."/>
-      <w:lvlJc w:val="left"/>
-      <w:pPr>
-        <w:tabs>
-          <w:tab w:val="num" w:pos="2880"/>
-        </w:tabs>
-        <w:ind w:left="2880" w:hanging="360"/>
-      </w:pPr>
-    </w:lvl>
-    <w:lvl w:ilvl="4">
-      <w:start w:val="1"/>
-      <w:numFmt w:val="decimal"/>
-      <w:lvlText w:val="%5."/>
-      <w:lvlJc w:val="left"/>
-      <w:pPr>
-        <w:tabs>
-          <w:tab w:val="num" w:pos="3600"/>
-        </w:tabs>
-        <w:ind w:left="3600" w:hanging="360"/>
-      </w:pPr>
-    </w:lvl>
-    <w:lvl w:ilvl="5">
-      <w:start w:val="1"/>
-      <w:numFmt w:val="decimal"/>
-      <w:lvlText w:val="%6."/>
-      <w:lvlJc w:val="left"/>
-      <w:pPr>
-        <w:tabs>
-          <w:tab w:val="num" w:pos="4320"/>
-        </w:tabs>
-        <w:ind w:left="4320" w:hanging="360"/>
-      </w:pPr>
-    </w:lvl>
-    <w:lvl w:ilvl="6">
-      <w:start w:val="1"/>
-      <w:numFmt w:val="decimal"/>
-      <w:lvlText w:val="%7."/>
-      <w:lvlJc w:val="left"/>
-      <w:pPr>
-        <w:tabs>
-          <w:tab w:val="num" w:pos="5040"/>
-        </w:tabs>
-        <w:ind w:left="5040" w:hanging="360"/>
-      </w:pPr>
-    </w:lvl>
-    <w:lvl w:ilvl="7">
-      <w:start w:val="1"/>
-      <w:numFmt w:val="decimal"/>
-      <w:lvlText w:val="%8."/>
-      <w:lvlJc w:val="left"/>
-      <w:pPr>
-        <w:tabs>
-          <w:tab w:val="num" w:pos="5760"/>
-        </w:tabs>
-        <w:ind w:left="5760" w:hanging="360"/>
-      </w:pPr>
-    </w:lvl>
-    <w:lvl w:ilvl="8">
-      <w:start w:val="1"/>
-      <w:numFmt w:val="decimal"/>
-      <w:lvlText w:val="%9."/>
-      <w:lvlJc w:val="left"/>
-      <w:pPr>
-        <w:tabs>
-          <w:tab w:val="num" w:pos="6480"/>
-        </w:tabs>
-        <w:ind w:left="6480" w:hanging="360"/>
-      </w:pPr>
-    </w:lvl>
-  </w:abstractNum>
-  <w:abstractNum w:abstractNumId="2">
-    <w:lvl w:ilvl="0">
-      <w:start w:val="1"/>
-      <w:numFmt w:val="none"/>
-      <w:suff w:val="nothing"/>
-      <w:lvlText w:val=""/>
-      <w:lvlJc w:val="left"/>
-      <w:pPr>
-        <w:ind w:left="0" w:hanging="0"/>
-      </w:pPr>
-    </w:lvl>
-    <w:lvl w:ilvl="1">
-      <w:start w:val="1"/>
-      <w:numFmt w:val="none"/>
-      <w:suff w:val="nothing"/>
-      <w:lvlText w:val=""/>
-      <w:lvlJc w:val="left"/>
-      <w:pPr>
-        <w:ind w:left="0" w:hanging="0"/>
-      </w:pPr>
-    </w:lvl>
-    <w:lvl w:ilvl="2">
-      <w:start w:val="1"/>
-      <w:numFmt w:val="none"/>
-      <w:suff w:val="nothing"/>
-      <w:lvlText w:val=""/>
-      <w:lvlJc w:val="left"/>
-      <w:pPr>
-        <w:ind w:left="0" w:hanging="0"/>
-      </w:pPr>
-    </w:lvl>
-    <w:lvl w:ilvl="3">
-      <w:start w:val="1"/>
-      <w:numFmt w:val="none"/>
-      <w:suff w:val="nothing"/>
-      <w:lvlText w:val=""/>
-      <w:lvlJc w:val="left"/>
-      <w:pPr>
-        <w:ind w:left="0" w:hanging="0"/>
-      </w:pPr>
-    </w:lvl>
-    <w:lvl w:ilvl="4">
-      <w:start w:val="1"/>
-      <w:numFmt w:val="none"/>
-      <w:suff w:val="nothing"/>
-      <w:lvlText w:val=""/>
-      <w:lvlJc w:val="left"/>
-      <w:pPr>
-        <w:ind w:left="0" w:hanging="0"/>
-      </w:pPr>
-    </w:lvl>
-    <w:lvl w:ilvl="5">
-      <w:start w:val="1"/>
-      <w:numFmt w:val="none"/>
-      <w:suff w:val="nothing"/>
-      <w:lvlText w:val=""/>
-      <w:lvlJc w:val="left"/>
-      <w:pPr>
-        <w:ind w:left="0" w:hanging="0"/>
-      </w:pPr>
-    </w:lvl>
-    <w:lvl w:ilvl="6">
-      <w:start w:val="1"/>
-      <w:numFmt w:val="none"/>
-      <w:suff w:val="nothing"/>
-      <w:lvlText w:val=""/>
-      <w:lvlJc w:val="left"/>
-      <w:pPr>
-        <w:ind w:left="0" w:hanging="0"/>
-      </w:pPr>
-    </w:lvl>
-    <w:lvl w:ilvl="7">
-      <w:start w:val="1"/>
-      <w:numFmt w:val="none"/>
-      <w:suff w:val="nothing"/>
-      <w:lvlText w:val=""/>
-      <w:lvlJc w:val="left"/>
-      <w:pPr>
-        <w:ind w:left="0" w:hanging="0"/>
-      </w:pPr>
-    </w:lvl>
-    <w:lvl w:ilvl="8">
-      <w:start w:val="1"/>
-      <w:numFmt w:val="none"/>
-      <w:suff w:val="nothing"/>
-      <w:lvlText w:val=""/>
-      <w:lvlJc w:val="left"/>
-      <w:pPr>
-        <w:ind w:left="0" w:hanging="0"/>
-      </w:pPr>
-    </w:lvl>
-  </w:abstractNum>
-  <w:num w:numId="1">
-    <w:abstractNumId w:val="1"/>
-  </w:num>
-  <w:num w:numId="2">
-    <w:abstractNumId w:val="2"/>
-  </w:num>
-</w:numbering>
 </file>
 
 <file path=word/styles.xml><?xml version="1.0" encoding="utf-8"?>

</xml_diff>